<commit_message>
Updated the Software Testing Environment section
</commit_message>
<xml_diff>
--- a/Documents/Team 6 Projects.docx
+++ b/Documents/Team 6 Projects.docx
@@ -6,6 +6,7 @@
       <w:sdtPr>
         <w:rPr>
           <w:color w:val="4472C4" w:themeColor="accent1"/>
+          <w:lang w:eastAsia="ja-JP"/>
         </w:rPr>
         <w:id w:val="-848093849"/>
         <w:docPartObj>
@@ -18,7 +19,6 @@
           <w:color w:val="auto"/>
           <w:sz w:val="48"/>
           <w:szCs w:val="48"/>
-          <w:lang w:eastAsia="ja-JP"/>
         </w:rPr>
       </w:sdtEndPr>
       <w:sdtContent>
@@ -161,6 +161,7 @@
             <w:dataBinding w:prefixMappings="xmlns:ns0='http://purl.org/dc/elements/1.1/' xmlns:ns1='http://schemas.openxmlformats.org/package/2006/metadata/core-properties' " w:xpath="/ns1:coreProperties[1]/ns0:subject[1]" w:storeItemID="{6C3C8BC8-F283-45AE-878A-BAB7291924A1}"/>
             <w:text/>
           </w:sdtPr>
+          <w:sdtEndPr/>
           <w:sdtContent>
             <w:p>
               <w:pPr>
@@ -275,6 +276,7 @@
                                     <w:calendar w:val="gregorian"/>
                                   </w:date>
                                 </w:sdtPr>
+                                <w:sdtEndPr/>
                                 <w:sdtContent>
                                   <w:p>
                                     <w:pPr>
@@ -320,6 +322,7 @@
                                     <w:dataBinding w:prefixMappings="xmlns:ns0='http://schemas.openxmlformats.org/officeDocument/2006/extended-properties' " w:xpath="/ns0:Properties[1]/ns0:Company[1]" w:storeItemID="{6668398D-A668-4E3E-A5EB-62B293D839F1}"/>
                                     <w:text/>
                                   </w:sdtPr>
+                                  <w:sdtEndPr/>
                                   <w:sdtContent>
                                     <w:r>
                                       <w:rPr>
@@ -379,6 +382,7 @@
                               <w:calendar w:val="gregorian"/>
                             </w:date>
                           </w:sdtPr>
+                          <w:sdtEndPr/>
                           <w:sdtContent>
                             <w:p>
                               <w:pPr>
@@ -424,6 +428,7 @@
                               <w:dataBinding w:prefixMappings="xmlns:ns0='http://schemas.openxmlformats.org/officeDocument/2006/extended-properties' " w:xpath="/ns0:Properties[1]/ns0:Company[1]" w:storeItemID="{6668398D-A668-4E3E-A5EB-62B293D839F1}"/>
                               <w:text/>
                             </w:sdtPr>
+                            <w:sdtEndPr/>
                             <w:sdtContent>
                               <w:r>
                                 <w:rPr>
@@ -517,6 +522,13 @@
     </w:sdt>
     <w:sdt>
       <w:sdtPr>
+        <w:rPr>
+          <w:rFonts w:asciiTheme="minorHAnsi" w:eastAsiaTheme="minorEastAsia" w:hAnsiTheme="minorHAnsi" w:cstheme="minorBidi"/>
+          <w:color w:val="auto"/>
+          <w:sz w:val="22"/>
+          <w:szCs w:val="22"/>
+          <w:lang w:eastAsia="ja-JP"/>
+        </w:rPr>
         <w:id w:val="243466727"/>
         <w:docPartObj>
           <w:docPartGallery w:val="Table of Contents"/>
@@ -525,14 +537,9 @@
       </w:sdtPr>
       <w:sdtEndPr>
         <w:rPr>
-          <w:rFonts w:asciiTheme="minorHAnsi" w:eastAsiaTheme="minorEastAsia" w:hAnsiTheme="minorHAnsi" w:cstheme="minorBidi"/>
           <w:b/>
           <w:bCs/>
           <w:noProof/>
-          <w:color w:val="auto"/>
-          <w:sz w:val="22"/>
-          <w:szCs w:val="22"/>
-          <w:lang w:eastAsia="ja-JP"/>
         </w:rPr>
       </w:sdtEndPr>
       <w:sdtContent>
@@ -541,12 +548,7 @@
             <w:pStyle w:val="TOCHeading"/>
           </w:pPr>
           <w:r>
-            <w:t>Co</w:t>
-          </w:r>
-          <w:bookmarkStart w:id="0" w:name="_GoBack"/>
-          <w:bookmarkEnd w:id="0"/>
-          <w:r>
-            <w:t>ntents</w:t>
+            <w:t>Contents</w:t>
           </w:r>
         </w:p>
         <w:p>
@@ -1499,7 +1501,7 @@
                 <w:noProof/>
                 <w:webHidden/>
               </w:rPr>
-              <w:t>2</w:t>
+              <w:t>3</w:t>
             </w:r>
             <w:r>
               <w:rPr>
@@ -1567,7 +1569,7 @@
                 <w:noProof/>
                 <w:webHidden/>
               </w:rPr>
-              <w:t>2</w:t>
+              <w:t>3</w:t>
             </w:r>
             <w:r>
               <w:rPr>
@@ -1635,7 +1637,7 @@
                 <w:noProof/>
                 <w:webHidden/>
               </w:rPr>
-              <w:t>2</w:t>
+              <w:t>3</w:t>
             </w:r>
             <w:r>
               <w:rPr>
@@ -1677,24 +1679,65 @@
       <w:pPr>
         <w:pStyle w:val="Heading1"/>
       </w:pPr>
-      <w:bookmarkStart w:id="1" w:name="_Toc30702432"/>
+      <w:bookmarkStart w:id="0" w:name="_Toc30702432"/>
       <w:r>
         <w:lastRenderedPageBreak/>
         <w:t>Team 6 Project</w:t>
+      </w:r>
+      <w:bookmarkEnd w:id="0"/>
+    </w:p>
+    <w:p>
+      <w:pPr>
+        <w:pStyle w:val="Heading2"/>
+      </w:pPr>
+      <w:bookmarkStart w:id="1" w:name="_Toc30702433"/>
+      <w:r>
+        <w:t>Software Testing Environment</w:t>
       </w:r>
       <w:bookmarkEnd w:id="1"/>
     </w:p>
     <w:p>
       <w:pPr>
-        <w:pStyle w:val="Heading2"/>
+        <w:rPr>
+          <w:rStyle w:val="eop"/>
+          <w:rFonts w:ascii="Calibri" w:hAnsi="Calibri" w:cs="Calibri"/>
+          <w:color w:val="000000"/>
+          <w:shd w:val="clear" w:color="auto" w:fill="FFFFFF"/>
+        </w:rPr>
       </w:pPr>
-      <w:bookmarkStart w:id="2" w:name="_Toc30702433"/>
       <w:r>
-        <w:t>Software Testing Environment</w:t>
+        <w:tab/>
       </w:r>
+      <w:r>
+        <w:rPr>
+          <w:rStyle w:val="normaltextrun"/>
+          <w:rFonts w:ascii="Calibri" w:hAnsi="Calibri" w:cs="Calibri"/>
+          <w:color w:val="000000"/>
+          <w:shd w:val="clear" w:color="auto" w:fill="FFFFFF"/>
+        </w:rPr>
+        <w:t>For this software, it is important for the team to have the necessary skills involved in order to successfully design and implement the software. For this project, the team leader is Johnny Kinslow. His skills include C, C++, C#, HTML, CSS, PHP, JavaScript, Python, Java, and SQL. The build manager for this team is Spencer Peace. He has experience with C, C#, Java, Ruby, Python, SQL, and PHP. Thanh Tung Le is the team’s tester and debugger. His skills are in HTML, CSS, JavaScript, Java, PHP, SQL, and C++. The project manager is McKenzie Ledonne. She has experience with C, C++, HTML, CSS, SQL, and Java. The team’s configuration manager is AJ Minks. His skills include C, C++, Java, SQL, HTML, CSS, PHP, and Python. Jose Salazar is the team’s version control manager. His skills are Java, Python, SQL, HTML, CSS&lt; JavaScript, Ruby, PHP, Angular, Git, Power BI, AWS, and Google Cloud. All members of the team are also working as developers for the project. </w:t>
+      </w:r>
+      <w:r>
+        <w:rPr>
+          <w:rStyle w:val="eop"/>
+          <w:rFonts w:ascii="Calibri" w:hAnsi="Calibri" w:cs="Calibri"/>
+          <w:color w:val="000000"/>
+          <w:shd w:val="clear" w:color="auto" w:fill="FFFFFF"/>
+        </w:rPr>
+        <w:t> </w:t>
+      </w:r>
+    </w:p>
+    <w:p>
+      <w:pPr>
+        <w:rPr>
+          <w:rFonts w:ascii="Calibri" w:hAnsi="Calibri" w:cs="Calibri"/>
+          <w:color w:val="000000"/>
+          <w:shd w:val="clear" w:color="auto" w:fill="FFFFFF"/>
+        </w:rPr>
+      </w:pPr>
+      <w:bookmarkStart w:id="2" w:name="_GoBack"/>
       <w:bookmarkEnd w:id="2"/>
     </w:p>
-    <w:p/>
     <w:p>
       <w:pPr>
         <w:pStyle w:val="Heading2"/>
@@ -1820,6 +1863,7 @@
       </w:pPr>
       <w:bookmarkStart w:id="14" w:name="_Toc30702445"/>
       <w:r>
+        <w:lastRenderedPageBreak/>
         <w:t>Requirement Traceability Matrix</w:t>
       </w:r>
       <w:bookmarkEnd w:id="14"/>
@@ -2612,6 +2656,16 @@
       <w:ind w:left="220"/>
     </w:pPr>
   </w:style>
+  <w:style w:type="character" w:customStyle="1" w:styleId="normaltextrun">
+    <w:name w:val="normaltextrun"/>
+    <w:basedOn w:val="DefaultParagraphFont"/>
+    <w:rsid w:val="00231851"/>
+  </w:style>
+  <w:style w:type="character" w:customStyle="1" w:styleId="eop">
+    <w:name w:val="eop"/>
+    <w:basedOn w:val="DefaultParagraphFont"/>
+    <w:rsid w:val="00231851"/>
+  </w:style>
 </w:styles>
 </file>
 
@@ -2693,11 +2747,10 @@
     <w:charset w:val="00"/>
     <w:family w:val="swiss"/>
     <w:pitch w:val="variable"/>
-    <w:sig w:usb0="E0002AFF" w:usb1="4000ACFF" w:usb2="00000001" w:usb3="00000000" w:csb0="000001FF" w:csb1="00000000"/>
+    <w:sig w:usb0="E0002EFF" w:usb1="C000247B" w:usb2="00000009" w:usb3="00000000" w:csb0="000001FF" w:csb1="00000000"/>
   </w:font>
   <w:font w:name="Yu Mincho">
     <w:altName w:val="游明朝"/>
-    <w:panose1 w:val="02020400000000000000"/>
     <w:charset w:val="80"/>
     <w:family w:val="roman"/>
     <w:pitch w:val="variable"/>
@@ -2708,14 +2761,14 @@
     <w:charset w:val="00"/>
     <w:family w:val="roman"/>
     <w:pitch w:val="variable"/>
-    <w:sig w:usb0="E0002AFF" w:usb1="C0007843" w:usb2="00000009" w:usb3="00000000" w:csb0="000001FF" w:csb1="00000000"/>
+    <w:sig w:usb0="E0002EFF" w:usb1="C000785B" w:usb2="00000009" w:usb3="00000000" w:csb0="000001FF" w:csb1="00000000"/>
   </w:font>
   <w:font w:name="Calibri Light">
     <w:panose1 w:val="020F0302020204030204"/>
     <w:charset w:val="00"/>
     <w:family w:val="swiss"/>
     <w:pitch w:val="variable"/>
-    <w:sig w:usb0="A0002AEF" w:usb1="4000207B" w:usb2="00000000" w:usb3="00000000" w:csb0="000001FF" w:csb1="00000000"/>
+    <w:sig w:usb0="E0002AFF" w:usb1="C000247B" w:usb2="00000009" w:usb3="00000000" w:csb0="000001FF" w:csb1="00000000"/>
   </w:font>
   <w:font w:name="Yu Gothic Light">
     <w:altName w:val="游ゴシック Light"/>
@@ -2744,8 +2797,10 @@
   </w:compat>
   <w:rsids>
     <w:rsidRoot w:val="003D0504"/>
+    <w:rsid w:val="0020132C"/>
     <w:rsid w:val="003D0504"/>
     <w:rsid w:val="00693F05"/>
+    <w:rsid w:val="00B7726D"/>
   </w:rsids>
   <m:mathPr>
     <m:mathFont m:val="Cambria Math"/>
@@ -3532,7 +3587,7 @@
 </file>
 
 <file path=customXml/itemProps2.xml><?xml version="1.0" encoding="utf-8"?>
-<ds:datastoreItem xmlns:ds="http://schemas.openxmlformats.org/officeDocument/2006/customXml" ds:itemID="{6ED5AE78-57E8-4160-9936-52281B68A1B1}">
+<ds:datastoreItem xmlns:ds="http://schemas.openxmlformats.org/officeDocument/2006/customXml" ds:itemID="{D148DC47-E517-4166-B326-910A3822C3F3}">
   <ds:schemaRefs>
     <ds:schemaRef ds:uri="http://schemas.openxmlformats.org/officeDocument/2006/bibliography"/>
   </ds:schemaRefs>

</xml_diff>